<commit_message>
Updated branch_labels.docx to allow two-sided printing.
</commit_message>
<xml_diff>
--- a/branch_labels.docx
+++ b/branch_labels.docx
@@ -33,8 +33,51 @@
           <w:sz w:val="288"/>
           <w:szCs w:val="288"/>
         </w:rPr>
-        <w:t>main</w:t>
+        <w:t>M</w:t>
       </w:r>
+      <w:r>
+        <w:rPr>
+          <w:rFonts w:ascii="Courier New" w:hAnsi="Courier New" w:cs="Courier New"/>
+          <w:b/>
+          <w:bCs/>
+          <w:sz w:val="288"/>
+          <w:szCs w:val="288"/>
+        </w:rPr>
+        <w:t>ain</w:t>
+      </w:r>
+    </w:p>
+    <w:p>
+      <w:pPr>
+        <w:rPr>
+          <w:rFonts w:ascii="Courier New" w:hAnsi="Courier New" w:cs="Courier New"/>
+          <w:b/>
+          <w:bCs/>
+          <w:sz w:val="288"/>
+          <w:szCs w:val="288"/>
+        </w:rPr>
+      </w:pPr>
+      <w:r>
+        <w:rPr>
+          <w:rFonts w:ascii="Courier New" w:hAnsi="Courier New" w:cs="Courier New"/>
+          <w:b/>
+          <w:bCs/>
+          <w:sz w:val="288"/>
+          <w:szCs w:val="288"/>
+        </w:rPr>
+        <w:br w:type="page"/>
+      </w:r>
+    </w:p>
+    <w:p>
+      <w:pPr>
+        <w:jc w:val="center"/>
+        <w:rPr>
+          <w:rFonts w:ascii="Courier New" w:hAnsi="Courier New" w:cs="Courier New"/>
+          <w:b/>
+          <w:bCs/>
+          <w:sz w:val="288"/>
+          <w:szCs w:val="288"/>
+        </w:rPr>
+      </w:pPr>
     </w:p>
     <w:p>
       <w:pPr>

</xml_diff>